<commit_message>
retry 1d and 1e
</commit_message>
<xml_diff>
--- a/hubley_IHSD 7440 Assignment #3 2023.docx
+++ b/hubley_IHSD 7440 Assignment #3 2023.docx
@@ -1436,15 +1436,7 @@
           <w:szCs w:val="22"/>
           <w:highlight w:val="yellow"/>
         </w:rPr>
-        <w:t>n=</w:t>
-      </w:r>
-      <w:r>
-        <w:rPr>
-          <w:sz w:val="22"/>
-          <w:szCs w:val="22"/>
-          <w:highlight w:val="yellow"/>
-        </w:rPr>
-        <w:t>6439</w:t>
+        <w:t>n=6439</w:t>
       </w:r>
       <w:r>
         <w:rPr>
@@ -1555,23 +1547,41 @@
       <w:pPr>
         <w:jc w:val="both"/>
         <w:rPr>
-          <w:color w:val="FF0000"/>
-          <w:sz w:val="22"/>
-          <w:szCs w:val="22"/>
-        </w:rPr>
-      </w:pPr>
-      <w:r>
-        <w:rPr>
-          <w:color w:val="FF0000"/>
+          <w:color w:val="000000" w:themeColor="text1"/>
+          <w:sz w:val="22"/>
+          <w:szCs w:val="22"/>
+        </w:rPr>
+      </w:pPr>
+      <w:r>
+        <w:rPr>
+          <w:color w:val="000000" w:themeColor="text1"/>
           <w:sz w:val="22"/>
           <w:szCs w:val="22"/>
           <w:highlight w:val="yellow"/>
         </w:rPr>
-        <w:t>proportional to size? Range=</w:t>
-      </w:r>
-      <w:r>
-        <w:rPr>
-          <w:color w:val="FF0000"/>
+        <w:t>proportional to size</w:t>
+      </w:r>
+      <w:r>
+        <w:rPr>
+          <w:color w:val="000000" w:themeColor="text1"/>
+          <w:sz w:val="22"/>
+          <w:szCs w:val="22"/>
+          <w:highlight w:val="yellow"/>
+        </w:rPr>
+        <w:t xml:space="preserve"> -</w:t>
+      </w:r>
+      <w:r>
+        <w:rPr>
+          <w:color w:val="000000" w:themeColor="text1"/>
+          <w:sz w:val="22"/>
+          <w:szCs w:val="22"/>
+          <w:highlight w:val="yellow"/>
+        </w:rPr>
+        <w:t xml:space="preserve"> Range=</w:t>
+      </w:r>
+      <w:r>
+        <w:rPr>
+          <w:color w:val="000000" w:themeColor="text1"/>
           <w:sz w:val="22"/>
           <w:szCs w:val="22"/>
           <w:highlight w:val="yellow"/>
@@ -1634,31 +1644,18 @@
       <w:pPr>
         <w:jc w:val="both"/>
         <w:rPr>
-          <w:color w:val="FF0000"/>
-          <w:sz w:val="22"/>
-          <w:szCs w:val="22"/>
-        </w:rPr>
-      </w:pPr>
-      <w:r>
-        <w:rPr>
-          <w:color w:val="FF0000"/>
+          <w:sz w:val="22"/>
+          <w:szCs w:val="22"/>
+        </w:rPr>
+      </w:pPr>
+      <w:r>
+        <w:rPr>
           <w:sz w:val="22"/>
           <w:szCs w:val="22"/>
           <w:highlight w:val="yellow"/>
         </w:rPr>
         <w:t>16</w:t>
       </w:r>
-    </w:p>
-    <w:p>
-      <w:pPr>
-        <w:pStyle w:val="ListParagraph"/>
-        <w:ind w:left="1440"/>
-        <w:jc w:val="both"/>
-        <w:rPr>
-          <w:sz w:val="22"/>
-          <w:szCs w:val="22"/>
-        </w:rPr>
-      </w:pPr>
     </w:p>
     <w:p>
       <w:pPr>
@@ -1702,247 +1699,21 @@
     </w:p>
     <w:p>
       <w:pPr>
-        <w:rPr>
-          <w:color w:val="FF0000"/>
+        <w:jc w:val="both"/>
+        <w:rPr>
+          <w:color w:val="000000" w:themeColor="text1"/>
+          <w:sz w:val="22"/>
+          <w:szCs w:val="22"/>
+        </w:rPr>
+      </w:pPr>
+      <w:r>
+        <w:rPr>
+          <w:color w:val="000000" w:themeColor="text1"/>
           <w:sz w:val="22"/>
           <w:szCs w:val="22"/>
           <w:highlight w:val="yellow"/>
         </w:rPr>
-      </w:pPr>
-      <w:r>
-        <w:rPr>
-          <w:color w:val="FF0000"/>
-          <w:sz w:val="22"/>
-          <w:szCs w:val="22"/>
-          <w:highlight w:val="yellow"/>
-        </w:rPr>
-        <w:t>11</w:t>
-      </w:r>
-      <w:r>
-        <w:rPr>
-          <w:color w:val="FF0000"/>
-          <w:sz w:val="22"/>
-          <w:szCs w:val="22"/>
-          <w:highlight w:val="yellow"/>
-        </w:rPr>
-        <w:t>?</w:t>
-      </w:r>
-      <w:r>
-        <w:rPr>
-          <w:color w:val="FF0000"/>
-          <w:sz w:val="22"/>
-          <w:szCs w:val="22"/>
-          <w:highlight w:val="yellow"/>
-        </w:rPr>
-        <w:t xml:space="preserve"> Rural, urban, </w:t>
-      </w:r>
-      <w:r>
-        <w:rPr>
-          <w:color w:val="FF0000"/>
-          <w:sz w:val="22"/>
-          <w:szCs w:val="22"/>
-          <w:highlight w:val="yellow"/>
-        </w:rPr>
-        <w:t>five SES scores (</w:t>
-      </w:r>
-      <w:r>
-        <w:rPr>
-          <w:color w:val="FF0000"/>
-          <w:sz w:val="22"/>
-          <w:szCs w:val="22"/>
-          <w:highlight w:val="yellow"/>
-        </w:rPr>
-        <w:t>Fourth</w:t>
-      </w:r>
-      <w:r>
-        <w:rPr>
-          <w:color w:val="FF0000"/>
-          <w:sz w:val="22"/>
-          <w:szCs w:val="22"/>
-          <w:highlight w:val="yellow"/>
-        </w:rPr>
-        <w:t>,</w:t>
-      </w:r>
-      <w:r>
-        <w:rPr>
-          <w:color w:val="FF0000"/>
-          <w:sz w:val="22"/>
-          <w:szCs w:val="22"/>
-          <w:highlight w:val="yellow"/>
-        </w:rPr>
-        <w:t xml:space="preserve"> Highes</w:t>
-      </w:r>
-      <w:r>
-        <w:rPr>
-          <w:color w:val="FF0000"/>
-          <w:sz w:val="22"/>
-          <w:szCs w:val="22"/>
-          <w:highlight w:val="yellow"/>
-        </w:rPr>
-        <w:t>t</w:t>
-      </w:r>
-      <w:r>
-        <w:rPr>
-          <w:color w:val="FF0000"/>
-          <w:sz w:val="22"/>
-          <w:szCs w:val="22"/>
-          <w:highlight w:val="yellow"/>
-        </w:rPr>
-        <w:t>,</w:t>
-      </w:r>
-      <w:r>
-        <w:rPr>
-          <w:color w:val="FF0000"/>
-          <w:sz w:val="22"/>
-          <w:szCs w:val="22"/>
-          <w:highlight w:val="yellow"/>
-        </w:rPr>
-        <w:t xml:space="preserve"> Lowest</w:t>
-      </w:r>
-      <w:r>
-        <w:rPr>
-          <w:color w:val="FF0000"/>
-          <w:sz w:val="22"/>
-          <w:szCs w:val="22"/>
-          <w:highlight w:val="yellow"/>
-        </w:rPr>
-        <w:t>,</w:t>
-      </w:r>
-      <w:r>
-        <w:rPr>
-          <w:color w:val="FF0000"/>
-          <w:sz w:val="22"/>
-          <w:szCs w:val="22"/>
-          <w:highlight w:val="yellow"/>
-        </w:rPr>
-        <w:t xml:space="preserve"> Middle</w:t>
-      </w:r>
-      <w:r>
-        <w:rPr>
-          <w:color w:val="FF0000"/>
-          <w:sz w:val="22"/>
-          <w:szCs w:val="22"/>
-          <w:highlight w:val="yellow"/>
-        </w:rPr>
-        <w:t>, and</w:t>
-      </w:r>
-      <w:r>
-        <w:rPr>
-          <w:color w:val="FF0000"/>
-          <w:sz w:val="22"/>
-          <w:szCs w:val="22"/>
-          <w:highlight w:val="yellow"/>
-        </w:rPr>
-        <w:t xml:space="preserve"> Second</w:t>
-      </w:r>
-      <w:r>
-        <w:rPr>
-          <w:color w:val="FF0000"/>
-          <w:sz w:val="22"/>
-          <w:szCs w:val="22"/>
-          <w:highlight w:val="yellow"/>
-        </w:rPr>
-        <w:t xml:space="preserve">), and </w:t>
-      </w:r>
-      <w:r>
-        <w:rPr>
-          <w:color w:val="FF0000"/>
-          <w:sz w:val="22"/>
-          <w:szCs w:val="22"/>
-          <w:highlight w:val="yellow"/>
-        </w:rPr>
-        <w:t>four education scores (</w:t>
-      </w:r>
-      <w:r>
-        <w:rPr>
-          <w:color w:val="FF0000"/>
-          <w:sz w:val="22"/>
-          <w:szCs w:val="22"/>
-          <w:highlight w:val="yellow"/>
-        </w:rPr>
-        <w:t>Higher than</w:t>
-      </w:r>
-      <w:r>
-        <w:rPr>
-          <w:color w:val="FF0000"/>
-          <w:sz w:val="22"/>
-          <w:szCs w:val="22"/>
-          <w:highlight w:val="yellow"/>
-        </w:rPr>
-        <w:t xml:space="preserve">, </w:t>
-      </w:r>
-      <w:r>
-        <w:rPr>
-          <w:color w:val="FF0000"/>
-          <w:sz w:val="22"/>
-          <w:szCs w:val="22"/>
-          <w:highlight w:val="yellow"/>
-        </w:rPr>
-        <w:t>No education</w:t>
-      </w:r>
-      <w:r>
-        <w:rPr>
-          <w:color w:val="FF0000"/>
-          <w:sz w:val="22"/>
-          <w:szCs w:val="22"/>
-          <w:highlight w:val="yellow"/>
-        </w:rPr>
-        <w:t xml:space="preserve">, </w:t>
-      </w:r>
-      <w:r>
-        <w:rPr>
-          <w:color w:val="FF0000"/>
-          <w:sz w:val="22"/>
-          <w:szCs w:val="22"/>
-          <w:highlight w:val="yellow"/>
-        </w:rPr>
-        <w:t>Primary</w:t>
-      </w:r>
-      <w:r>
-        <w:rPr>
-          <w:color w:val="FF0000"/>
-          <w:sz w:val="22"/>
-          <w:szCs w:val="22"/>
-          <w:highlight w:val="yellow"/>
-        </w:rPr>
-        <w:t xml:space="preserve">, and </w:t>
-      </w:r>
-      <w:r>
-        <w:rPr>
-          <w:color w:val="FF0000"/>
-          <w:sz w:val="22"/>
-          <w:szCs w:val="22"/>
-          <w:highlight w:val="yellow"/>
-        </w:rPr>
-        <w:t>Secondary</w:t>
-      </w:r>
-      <w:r>
-        <w:rPr>
-          <w:color w:val="FF0000"/>
-          <w:sz w:val="22"/>
-          <w:szCs w:val="22"/>
-          <w:highlight w:val="yellow"/>
-        </w:rPr>
-        <w:t>)</w:t>
-      </w:r>
-    </w:p>
-    <w:p>
-      <w:pPr>
-        <w:jc w:val="both"/>
-        <w:rPr>
-          <w:color w:val="FF0000"/>
-          <w:sz w:val="22"/>
-          <w:szCs w:val="22"/>
-        </w:rPr>
-      </w:pPr>
-      <w:r>
-        <w:rPr>
-          <w:color w:val="FF0000"/>
-          <w:sz w:val="22"/>
-          <w:szCs w:val="22"/>
-          <w:highlight w:val="yellow"/>
-        </w:rPr>
-        <w:t>Or 16?</w:t>
+        <w:t>16</w:t>
       </w:r>
     </w:p>
     <w:p>
@@ -2104,83 +1875,76 @@
           <w:sz w:val="22"/>
           <w:szCs w:val="22"/>
         </w:rPr>
-        <w:t xml:space="preserve"> for differences </w:t>
-      </w:r>
-      <w:r>
-        <w:rPr>
+        <w:t xml:space="preserve"> for differences in the ultimate probability of selection through </w:t>
+      </w:r>
+      <w:r>
+        <w:rPr>
+          <w:sz w:val="22"/>
+          <w:szCs w:val="22"/>
+        </w:rPr>
+        <w:t xml:space="preserve">sampling </w:t>
+      </w:r>
+      <w:r>
+        <w:rPr>
+          <w:sz w:val="22"/>
+          <w:szCs w:val="22"/>
+        </w:rPr>
+        <w:t>weights</w:t>
+      </w:r>
+      <w:r>
+        <w:rPr>
+          <w:sz w:val="22"/>
+          <w:szCs w:val="22"/>
+        </w:rPr>
+        <w:t xml:space="preserve">; </w:t>
+      </w:r>
+      <w:r>
+        <w:rPr>
+          <w:sz w:val="22"/>
+          <w:szCs w:val="22"/>
+        </w:rPr>
+        <w:t xml:space="preserve">and </w:t>
+      </w:r>
+      <w:r>
+        <w:rPr>
+          <w:sz w:val="22"/>
+          <w:szCs w:val="22"/>
+        </w:rPr>
+        <w:t>3) uses</w:t>
+      </w:r>
+      <w:r>
+        <w:rPr>
+          <w:sz w:val="22"/>
+          <w:szCs w:val="22"/>
+        </w:rPr>
+        <w:t xml:space="preserve"> the strata information to improve the precision of your estimates.  </w:t>
+      </w:r>
+    </w:p>
+    <w:p>
+      <w:pPr>
+        <w:jc w:val="both"/>
+        <w:rPr>
+          <w:sz w:val="22"/>
+          <w:szCs w:val="22"/>
+        </w:rPr>
+      </w:pPr>
+    </w:p>
+    <w:p>
+      <w:pPr>
+        <w:jc w:val="both"/>
+        <w:rPr>
+          <w:b/>
+          <w:sz w:val="22"/>
+          <w:szCs w:val="22"/>
+        </w:rPr>
+      </w:pPr>
+      <w:r>
+        <w:rPr>
+          <w:b/>
           <w:sz w:val="22"/>
           <w:szCs w:val="22"/>
         </w:rPr>
         <w:lastRenderedPageBreak/>
-        <w:t xml:space="preserve">in the ultimate probability of selection through </w:t>
-      </w:r>
-      <w:r>
-        <w:rPr>
-          <w:sz w:val="22"/>
-          <w:szCs w:val="22"/>
-        </w:rPr>
-        <w:t xml:space="preserve">sampling </w:t>
-      </w:r>
-      <w:r>
-        <w:rPr>
-          <w:sz w:val="22"/>
-          <w:szCs w:val="22"/>
-        </w:rPr>
-        <w:t>weights</w:t>
-      </w:r>
-      <w:r>
-        <w:rPr>
-          <w:sz w:val="22"/>
-          <w:szCs w:val="22"/>
-        </w:rPr>
-        <w:t xml:space="preserve">; </w:t>
-      </w:r>
-      <w:r>
-        <w:rPr>
-          <w:sz w:val="22"/>
-          <w:szCs w:val="22"/>
-        </w:rPr>
-        <w:t xml:space="preserve">and </w:t>
-      </w:r>
-      <w:r>
-        <w:rPr>
-          <w:sz w:val="22"/>
-          <w:szCs w:val="22"/>
-        </w:rPr>
-        <w:t>3) uses</w:t>
-      </w:r>
-      <w:r>
-        <w:rPr>
-          <w:sz w:val="22"/>
-          <w:szCs w:val="22"/>
-        </w:rPr>
-        <w:t xml:space="preserve"> the strata information to improve the precision of your estimates.  </w:t>
-      </w:r>
-    </w:p>
-    <w:p>
-      <w:pPr>
-        <w:jc w:val="both"/>
-        <w:rPr>
-          <w:sz w:val="22"/>
-          <w:szCs w:val="22"/>
-        </w:rPr>
-      </w:pPr>
-    </w:p>
-    <w:p>
-      <w:pPr>
-        <w:jc w:val="both"/>
-        <w:rPr>
-          <w:b/>
-          <w:sz w:val="22"/>
-          <w:szCs w:val="22"/>
-        </w:rPr>
-      </w:pPr>
-      <w:r>
-        <w:rPr>
-          <w:b/>
-          <w:sz w:val="22"/>
-          <w:szCs w:val="22"/>
-        </w:rPr>
         <w:t>In each cell, include the proportion and the standard error</w:t>
       </w:r>
       <w:r>
@@ -2651,14 +2415,7 @@
                 <w:sz w:val="22"/>
                 <w:szCs w:val="22"/>
               </w:rPr>
-              <w:t xml:space="preserve">0.520, </w:t>
-            </w:r>
-            <w:r>
-              <w:rPr>
-                <w:sz w:val="22"/>
-                <w:szCs w:val="22"/>
-              </w:rPr>
-              <w:t xml:space="preserve">Se: </w:t>
+              <w:t xml:space="preserve">0.520, Se: </w:t>
             </w:r>
             <w:r>
               <w:rPr>
@@ -2821,14 +2578,7 @@
                 <w:sz w:val="22"/>
                 <w:szCs w:val="22"/>
               </w:rPr>
-              <w:t>0.556,</w:t>
-            </w:r>
-            <w:r>
-              <w:rPr>
-                <w:sz w:val="22"/>
-                <w:szCs w:val="22"/>
-              </w:rPr>
-              <w:t xml:space="preserve"> Se: </w:t>
+              <w:t xml:space="preserve">0.556, Se: </w:t>
             </w:r>
             <w:r>
               <w:rPr>
@@ -3830,14 +3580,7 @@
                 <w:sz w:val="22"/>
                 <w:szCs w:val="22"/>
               </w:rPr>
-              <w:t xml:space="preserve"> </w:t>
-            </w:r>
-            <w:r>
-              <w:rPr>
-                <w:sz w:val="22"/>
-                <w:szCs w:val="22"/>
-              </w:rPr>
-              <w:t>421</w:t>
+              <w:t xml:space="preserve"> 421</w:t>
             </w:r>
             <w:r>
               <w:rPr>
@@ -4423,14 +4166,7 @@
                 <w:b/>
                 <w:color w:val="000000"/>
               </w:rPr>
-              <w:t xml:space="preserve">0.546 se: </w:t>
-            </w:r>
-            <w:r>
-              <w:rPr>
-                <w:b/>
-                <w:color w:val="000000"/>
-              </w:rPr>
-              <w:t>0.014</w:t>
+              <w:t>0.546 se: 0.014</w:t>
             </w:r>
           </w:p>
         </w:tc>
@@ -4460,85 +4196,29 @@
                 <w:b/>
                 <w:color w:val="000000"/>
               </w:rPr>
-              <w:t>0.</w:t>
-            </w:r>
-            <w:r>
+              <w:t>0.546 0.022</w:t>
+            </w:r>
+          </w:p>
+        </w:tc>
+        <w:tc>
+          <w:tcPr>
+            <w:tcW w:w="1865" w:type="dxa"/>
+            <w:vAlign w:val="center"/>
+          </w:tcPr>
+          <w:p>
+            <w:pPr>
+              <w:jc w:val="both"/>
               <w:rPr>
                 <w:b/>
                 <w:color w:val="000000"/>
               </w:rPr>
-              <w:t>546</w:t>
-            </w:r>
+            </w:pPr>
             <w:r>
               <w:rPr>
                 <w:b/>
                 <w:color w:val="000000"/>
               </w:rPr>
-              <w:t xml:space="preserve"> 0.02</w:t>
-            </w:r>
-            <w:r>
-              <w:rPr>
-                <w:b/>
-                <w:color w:val="000000"/>
-              </w:rPr>
-              <w:t>2</w:t>
-            </w:r>
-          </w:p>
-        </w:tc>
-        <w:tc>
-          <w:tcPr>
-            <w:tcW w:w="1865" w:type="dxa"/>
-            <w:vAlign w:val="center"/>
-          </w:tcPr>
-          <w:p>
-            <w:pPr>
-              <w:jc w:val="both"/>
-              <w:rPr>
-                <w:b/>
-                <w:color w:val="000000"/>
-              </w:rPr>
-            </w:pPr>
-            <w:r>
-              <w:rPr>
-                <w:b/>
-                <w:color w:val="000000"/>
-              </w:rPr>
-              <w:t>0.54</w:t>
-            </w:r>
-            <w:r>
-              <w:rPr>
-                <w:b/>
-                <w:color w:val="000000"/>
-              </w:rPr>
-              <w:t>6</w:t>
-            </w:r>
-            <w:r>
-              <w:rPr>
-                <w:b/>
-                <w:color w:val="000000"/>
-              </w:rPr>
-              <w:t xml:space="preserve"> </w:t>
-            </w:r>
-            <w:r>
-              <w:rPr>
-                <w:b/>
-                <w:color w:val="000000"/>
-              </w:rPr>
-              <w:t xml:space="preserve">se: </w:t>
-            </w:r>
-            <w:r>
-              <w:rPr>
-                <w:b/>
-                <w:color w:val="000000"/>
-              </w:rPr>
-              <w:t>0.02</w:t>
-            </w:r>
-            <w:r>
-              <w:rPr>
-                <w:b/>
-                <w:color w:val="000000"/>
-              </w:rPr>
-              <w:t>1</w:t>
+              <w:t>0.546 se: 0.021</w:t>
             </w:r>
           </w:p>
           <w:p>
@@ -4874,6 +4554,7 @@
           <w:sz w:val="22"/>
           <w:szCs w:val="22"/>
         </w:rPr>
+        <w:lastRenderedPageBreak/>
         <w:t xml:space="preserve">Which of the four </w:t>
       </w:r>
       <w:r>
@@ -4963,40 +4644,24 @@
           <w:szCs w:val="22"/>
           <w:highlight w:val="yellow"/>
         </w:rPr>
-        <w:t>2</w:t>
-      </w:r>
+        <w:t xml:space="preserve">2-stage cluster sampling with weights and stratification because it uses the right sampling design in analysis and has the lowest standard errors by </w:t>
+      </w:r>
+      <w:proofErr w:type="gramStart"/>
       <w:r>
         <w:rPr>
           <w:sz w:val="22"/>
           <w:szCs w:val="22"/>
           <w:highlight w:val="yellow"/>
         </w:rPr>
-        <w:t>-stage cluster sampling with weights and stratification</w:t>
-      </w:r>
+        <w:t>taking into account</w:t>
+      </w:r>
+      <w:proofErr w:type="gramEnd"/>
       <w:r>
         <w:rPr>
           <w:sz w:val="22"/>
           <w:szCs w:val="22"/>
           <w:highlight w:val="yellow"/>
         </w:rPr>
-        <w:t xml:space="preserve"> because it uses the right sampling design in analysis and has the lowest standard errors by </w:t>
-      </w:r>
-      <w:proofErr w:type="gramStart"/>
-      <w:r>
-        <w:rPr>
-          <w:sz w:val="22"/>
-          <w:szCs w:val="22"/>
-          <w:highlight w:val="yellow"/>
-        </w:rPr>
-        <w:t>taking into account</w:t>
-      </w:r>
-      <w:proofErr w:type="gramEnd"/>
-      <w:r>
-        <w:rPr>
-          <w:sz w:val="22"/>
-          <w:szCs w:val="22"/>
-          <w:highlight w:val="yellow"/>
-        </w:rPr>
         <w:t xml:space="preserve"> clusters and the different strata within the clusters.</w:t>
       </w:r>
     </w:p>
@@ -5492,7 +5157,6 @@
           <w:sz w:val="22"/>
           <w:szCs w:val="22"/>
         </w:rPr>
-        <w:lastRenderedPageBreak/>
         <w:t xml:space="preserve">Using the </w:t>
       </w:r>
       <w:r>
@@ -6223,14 +5887,7 @@
                 <w:sz w:val="22"/>
                 <w:szCs w:val="22"/>
               </w:rPr>
-              <w:t>0.360, se: 0.0</w:t>
-            </w:r>
-            <w:r>
-              <w:rPr>
-                <w:sz w:val="22"/>
-                <w:szCs w:val="22"/>
-              </w:rPr>
-              <w:t>21</w:t>
+              <w:t>0.360, se: 0.021</w:t>
             </w:r>
           </w:p>
         </w:tc>
@@ -6253,14 +5910,7 @@
                 <w:sz w:val="22"/>
                 <w:szCs w:val="22"/>
               </w:rPr>
-              <w:t>0.360, se: 0.0</w:t>
-            </w:r>
-            <w:r>
-              <w:rPr>
-                <w:sz w:val="22"/>
-                <w:szCs w:val="22"/>
-              </w:rPr>
-              <w:t>20</w:t>
+              <w:t>0.360, se: 0.020</w:t>
             </w:r>
           </w:p>
         </w:tc>
@@ -6361,14 +6011,7 @@
                 <w:sz w:val="22"/>
                 <w:szCs w:val="22"/>
               </w:rPr>
-              <w:t>0.333, se: 0.0</w:t>
-            </w:r>
-            <w:r>
-              <w:rPr>
-                <w:sz w:val="22"/>
-                <w:szCs w:val="22"/>
-              </w:rPr>
-              <w:t>20</w:t>
+              <w:t>0.333, se: 0.020</w:t>
             </w:r>
           </w:p>
         </w:tc>
@@ -6391,14 +6034,7 @@
                 <w:sz w:val="22"/>
                 <w:szCs w:val="22"/>
               </w:rPr>
-              <w:t>0.333, se: 0.0</w:t>
-            </w:r>
-            <w:r>
-              <w:rPr>
-                <w:sz w:val="22"/>
-                <w:szCs w:val="22"/>
-              </w:rPr>
-              <w:t>19</w:t>
+              <w:t>0.333, se: 0.019</w:t>
             </w:r>
           </w:p>
         </w:tc>
@@ -6499,14 +6135,7 @@
                 <w:sz w:val="22"/>
                 <w:szCs w:val="22"/>
               </w:rPr>
-              <w:t>0.270, se: 0.01</w:t>
-            </w:r>
-            <w:r>
-              <w:rPr>
-                <w:sz w:val="22"/>
-                <w:szCs w:val="22"/>
-              </w:rPr>
-              <w:t>8</w:t>
+              <w:t>0.270, se: 0.018</w:t>
             </w:r>
           </w:p>
         </w:tc>
@@ -6529,14 +6158,7 @@
                 <w:sz w:val="22"/>
                 <w:szCs w:val="22"/>
               </w:rPr>
-              <w:t>0.270, se: 0.01</w:t>
-            </w:r>
-            <w:r>
-              <w:rPr>
-                <w:sz w:val="22"/>
-                <w:szCs w:val="22"/>
-              </w:rPr>
-              <w:t>7</w:t>
+              <w:t>0.270, se: 0.017</w:t>
             </w:r>
           </w:p>
         </w:tc>
@@ -6637,14 +6259,7 @@
                 <w:sz w:val="22"/>
                 <w:szCs w:val="22"/>
               </w:rPr>
-              <w:t>0.231, se: 0.01</w:t>
-            </w:r>
-            <w:r>
-              <w:rPr>
-                <w:sz w:val="22"/>
-                <w:szCs w:val="22"/>
-              </w:rPr>
-              <w:t>8</w:t>
+              <w:t>0.231, se: 0.018</w:t>
             </w:r>
           </w:p>
         </w:tc>
@@ -6667,14 +6282,7 @@
                 <w:sz w:val="22"/>
                 <w:szCs w:val="22"/>
               </w:rPr>
-              <w:t>0.231, se: 0.01</w:t>
-            </w:r>
-            <w:r>
-              <w:rPr>
-                <w:sz w:val="22"/>
-                <w:szCs w:val="22"/>
-              </w:rPr>
-              <w:t>7</w:t>
+              <w:t>0.231, se: 0.017</w:t>
             </w:r>
           </w:p>
         </w:tc>
@@ -6775,14 +6383,7 @@
                 <w:sz w:val="22"/>
                 <w:szCs w:val="22"/>
               </w:rPr>
-              <w:t>0.192, se: 0.01</w:t>
-            </w:r>
-            <w:r>
-              <w:rPr>
-                <w:sz w:val="22"/>
-                <w:szCs w:val="22"/>
-              </w:rPr>
-              <w:t>5</w:t>
+              <w:t>0.192, se: 0.015</w:t>
             </w:r>
           </w:p>
         </w:tc>
@@ -6805,14 +6406,7 @@
                 <w:sz w:val="22"/>
                 <w:szCs w:val="22"/>
               </w:rPr>
-              <w:t>0.192, se: 0.01</w:t>
-            </w:r>
-            <w:r>
-              <w:rPr>
-                <w:sz w:val="22"/>
-                <w:szCs w:val="22"/>
-              </w:rPr>
-              <w:t>4</w:t>
+              <w:t>0.192, se: 0.014</w:t>
             </w:r>
           </w:p>
         </w:tc>
@@ -7120,14 +6714,7 @@
                 <w:sz w:val="22"/>
                 <w:szCs w:val="22"/>
               </w:rPr>
-              <w:t>0.290, se:</w:t>
-            </w:r>
-            <w:r>
-              <w:rPr>
-                <w:sz w:val="22"/>
-                <w:szCs w:val="22"/>
-              </w:rPr>
-              <w:t>0.008</w:t>
+              <w:t>0.290, se:0.008</w:t>
             </w:r>
           </w:p>
         </w:tc>
@@ -7379,14 +6966,7 @@
                 <w:sz w:val="22"/>
                 <w:szCs w:val="22"/>
               </w:rPr>
-              <w:t>0.199, se: 0.01</w:t>
-            </w:r>
-            <w:r>
-              <w:rPr>
-                <w:sz w:val="22"/>
-                <w:szCs w:val="22"/>
-              </w:rPr>
-              <w:t>9</w:t>
+              <w:t>0.199, se: 0.019</w:t>
             </w:r>
           </w:p>
         </w:tc>
@@ -7408,14 +6988,7 @@
                 <w:sz w:val="22"/>
                 <w:szCs w:val="22"/>
               </w:rPr>
-              <w:t>0.199, se: 0.01</w:t>
-            </w:r>
-            <w:r>
-              <w:rPr>
-                <w:sz w:val="22"/>
-                <w:szCs w:val="22"/>
-              </w:rPr>
-              <w:t>8</w:t>
+              <w:t>0.199, se: 0.018</w:t>
             </w:r>
           </w:p>
         </w:tc>
@@ -7514,14 +7087,7 @@
                 <w:sz w:val="22"/>
                 <w:szCs w:val="22"/>
               </w:rPr>
-              <w:t>0.287, se: 0.0</w:t>
-            </w:r>
-            <w:r>
-              <w:rPr>
-                <w:sz w:val="22"/>
-                <w:szCs w:val="22"/>
-              </w:rPr>
-              <w:t>24</w:t>
+              <w:t>0.287, se: 0.024</w:t>
             </w:r>
           </w:p>
         </w:tc>
@@ -7642,14 +7208,7 @@
                 <w:sz w:val="22"/>
                 <w:szCs w:val="22"/>
               </w:rPr>
-              <w:t>0.333, se: 0.0</w:t>
-            </w:r>
-            <w:r>
-              <w:rPr>
-                <w:sz w:val="22"/>
-                <w:szCs w:val="22"/>
-              </w:rPr>
-              <w:t>23</w:t>
+              <w:t>0.333, se: 0.023</w:t>
             </w:r>
           </w:p>
         </w:tc>
@@ -7671,14 +7230,7 @@
                 <w:sz w:val="22"/>
                 <w:szCs w:val="22"/>
               </w:rPr>
-              <w:t>0.333, se: 0.02</w:t>
-            </w:r>
-            <w:r>
-              <w:rPr>
-                <w:sz w:val="22"/>
-                <w:szCs w:val="22"/>
-              </w:rPr>
-              <w:t>2</w:t>
+              <w:t>0.333, se: 0.022</w:t>
             </w:r>
           </w:p>
         </w:tc>
@@ -7777,14 +7329,7 @@
                 <w:sz w:val="22"/>
                 <w:szCs w:val="22"/>
               </w:rPr>
-              <w:t>0.325, se: 0.0</w:t>
-            </w:r>
-            <w:r>
-              <w:rPr>
-                <w:sz w:val="22"/>
-                <w:szCs w:val="22"/>
-              </w:rPr>
-              <w:t>23</w:t>
+              <w:t>0.325, se: 0.023</w:t>
             </w:r>
           </w:p>
         </w:tc>
@@ -7806,14 +7351,7 @@
                 <w:sz w:val="22"/>
                 <w:szCs w:val="22"/>
               </w:rPr>
-              <w:t>0.325, se: 0.02</w:t>
-            </w:r>
-            <w:r>
-              <w:rPr>
-                <w:sz w:val="22"/>
-                <w:szCs w:val="22"/>
-              </w:rPr>
-              <w:t>2</w:t>
+              <w:t>0.325, se: 0.022</w:t>
             </w:r>
           </w:p>
         </w:tc>
@@ -7912,14 +7450,7 @@
                 <w:sz w:val="22"/>
                 <w:szCs w:val="22"/>
               </w:rPr>
-              <w:t>0.270, se: 0.0</w:t>
-            </w:r>
-            <w:r>
-              <w:rPr>
-                <w:sz w:val="22"/>
-                <w:szCs w:val="22"/>
-              </w:rPr>
-              <w:t>28</w:t>
+              <w:t>0.270, se: 0.028</w:t>
             </w:r>
           </w:p>
         </w:tc>
@@ -7941,14 +7472,7 @@
                 <w:sz w:val="22"/>
                 <w:szCs w:val="22"/>
               </w:rPr>
-              <w:t>0.270, se: 0.02</w:t>
-            </w:r>
-            <w:r>
-              <w:rPr>
-                <w:sz w:val="22"/>
-                <w:szCs w:val="22"/>
-              </w:rPr>
-              <w:t>7</w:t>
+              <w:t>0.270, se: 0.027</w:t>
             </w:r>
           </w:p>
         </w:tc>
@@ -8150,14 +7674,7 @@
                 <w:sz w:val="22"/>
                 <w:szCs w:val="22"/>
               </w:rPr>
-              <w:t>0.228, se: 0.0</w:t>
-            </w:r>
-            <w:r>
-              <w:rPr>
-                <w:sz w:val="22"/>
-                <w:szCs w:val="22"/>
-              </w:rPr>
-              <w:t>25</w:t>
+              <w:t>0.228, se: 0.025</w:t>
             </w:r>
           </w:p>
         </w:tc>
@@ -8179,14 +7696,7 @@
                 <w:sz w:val="22"/>
                 <w:szCs w:val="22"/>
               </w:rPr>
-              <w:t>0.228, se: 0.0</w:t>
-            </w:r>
-            <w:r>
-              <w:rPr>
-                <w:sz w:val="22"/>
-                <w:szCs w:val="22"/>
-              </w:rPr>
-              <w:t>25</w:t>
+              <w:t>0.228, se: 0.025</w:t>
             </w:r>
           </w:p>
         </w:tc>
@@ -8285,14 +7795,7 @@
                 <w:sz w:val="22"/>
                 <w:szCs w:val="22"/>
               </w:rPr>
-              <w:t>0.281, se: 0.0</w:t>
-            </w:r>
-            <w:r>
-              <w:rPr>
-                <w:sz w:val="22"/>
-                <w:szCs w:val="22"/>
-              </w:rPr>
-              <w:t>16</w:t>
+              <w:t>0.281, se: 0.016</w:t>
             </w:r>
           </w:p>
         </w:tc>
@@ -8314,14 +7817,7 @@
                 <w:sz w:val="22"/>
                 <w:szCs w:val="22"/>
               </w:rPr>
-              <w:t>0.281, se: 0.0</w:t>
-            </w:r>
-            <w:r>
-              <w:rPr>
-                <w:sz w:val="22"/>
-                <w:szCs w:val="22"/>
-              </w:rPr>
-              <w:t>14</w:t>
+              <w:t>0.281, se: 0.014</w:t>
             </w:r>
           </w:p>
         </w:tc>
@@ -8420,14 +7916,7 @@
                 <w:sz w:val="22"/>
                 <w:szCs w:val="22"/>
               </w:rPr>
-              <w:t>0.308, se: 0.0</w:t>
-            </w:r>
-            <w:r>
-              <w:rPr>
-                <w:sz w:val="22"/>
-                <w:szCs w:val="22"/>
-              </w:rPr>
-              <w:t>21</w:t>
+              <w:t>0.308, se: 0.021</w:t>
             </w:r>
           </w:p>
         </w:tc>
@@ -8449,14 +7938,7 @@
                 <w:sz w:val="22"/>
                 <w:szCs w:val="22"/>
               </w:rPr>
-              <w:t>0.308, se: 0.02</w:t>
-            </w:r>
-            <w:r>
-              <w:rPr>
-                <w:sz w:val="22"/>
-                <w:szCs w:val="22"/>
-              </w:rPr>
-              <w:t>0</w:t>
+              <w:t>0.308, se: 0.020</w:t>
             </w:r>
           </w:p>
         </w:tc>
@@ -8555,28 +8037,7 @@
                 <w:sz w:val="22"/>
                 <w:szCs w:val="22"/>
               </w:rPr>
-              <w:t>0.414, se: 0.</w:t>
-            </w:r>
-            <w:r>
-              <w:rPr>
-                <w:sz w:val="22"/>
-                <w:szCs w:val="22"/>
-              </w:rPr>
-              <w:t>0</w:t>
-            </w:r>
-            <w:r>
-              <w:rPr>
-                <w:sz w:val="22"/>
-                <w:szCs w:val="22"/>
-              </w:rPr>
-              <w:t>5</w:t>
-            </w:r>
-            <w:r>
-              <w:rPr>
-                <w:sz w:val="22"/>
-                <w:szCs w:val="22"/>
-              </w:rPr>
-              <w:t>7</w:t>
+              <w:t>0.414, se: 0.057</w:t>
             </w:r>
           </w:p>
         </w:tc>
@@ -8598,14 +8059,7 @@
                 <w:sz w:val="22"/>
                 <w:szCs w:val="22"/>
               </w:rPr>
-              <w:t>0.414, se: 0.05</w:t>
-            </w:r>
-            <w:r>
-              <w:rPr>
-                <w:sz w:val="22"/>
-                <w:szCs w:val="22"/>
-              </w:rPr>
-              <w:t>8</w:t>
+              <w:t>0.414, se: 0.058</w:t>
             </w:r>
           </w:p>
         </w:tc>
@@ -8823,7 +8277,6 @@
           <w:szCs w:val="22"/>
           <w:highlight w:val="yellow"/>
         </w:rPr>
-        <w:lastRenderedPageBreak/>
         <w:t>Including the sampling strata made the data more precise</w:t>
       </w:r>
       <w:r>
@@ -8871,6 +8324,7 @@
           <w:sz w:val="22"/>
           <w:szCs w:val="22"/>
         </w:rPr>
+        <w:lastRenderedPageBreak/>
         <w:t xml:space="preserve">What is the </w:t>
       </w:r>
       <w:r>

</xml_diff>

<commit_message>
Assign grade, include feedback
</commit_message>
<xml_diff>
--- a/hubley_IHSD 7440 Assignment #3 2023.docx
+++ b/hubley_IHSD 7440 Assignment #3 2023.docx
@@ -11,6 +11,7 @@
           <w:szCs w:val="22"/>
         </w:rPr>
       </w:pPr>
+      <w:commentRangeStart w:id="0"/>
       <w:r>
         <w:rPr>
           <w:b/>
@@ -58,6 +59,13 @@
           <w:szCs w:val="22"/>
         </w:rPr>
         <w:t>3</w:t>
+      </w:r>
+      <w:commentRangeEnd w:id="0"/>
+      <w:r>
+        <w:rPr>
+          <w:rStyle w:val="CommentReference"/>
+        </w:rPr>
+        <w:commentReference w:id="0"/>
       </w:r>
     </w:p>
     <w:p>
@@ -282,7 +290,7 @@
         </w:rPr>
         <w:t xml:space="preserve"> and to reduce this malaria burden by a further 50 percent by 2015. One of RBM’s core indicators is the proportion of households with at least one insecticide treated net (ITN).  ITNs are a key tool in reduction of malaria transmission and subsequent reduction in child and adult morbidity and mortality.  An ITN is defined as a mosquito net treated with a long-lasting insecticide or a mosquito net that has been dipped in insecticide within the past 12 months.  Efforts to scale up ITN coverage are underway in most African countries.  Nationally representative population-based surveys such as the DHS are the data collection methods preferred to measure RBM indicators including proportion of households with at least one ITN.  More information on RBM can be found at </w:t>
       </w:r>
-      <w:hyperlink r:id="rId8" w:history="1">
+      <w:hyperlink r:id="rId12" w:history="1">
         <w:r>
           <w:rPr>
             <w:rStyle w:val="Hyperlink"/>
@@ -4161,6 +4169,7 @@
                 <w:szCs w:val="22"/>
               </w:rPr>
             </w:pPr>
+            <w:commentRangeStart w:id="1"/>
             <w:r>
               <w:rPr>
                 <w:b/>
@@ -4220,6 +4229,13 @@
               </w:rPr>
               <w:t>0.546 se: 0.021</w:t>
             </w:r>
+            <w:commentRangeEnd w:id="1"/>
+            <w:r>
+              <w:rPr>
+                <w:rStyle w:val="CommentReference"/>
+              </w:rPr>
+              <w:commentReference w:id="1"/>
+            </w:r>
           </w:p>
           <w:p>
             <w:pPr>
@@ -4435,6 +4451,7 @@
           <w:szCs w:val="22"/>
         </w:rPr>
       </w:pPr>
+      <w:commentRangeStart w:id="2"/>
       <w:r>
         <w:rPr>
           <w:sz w:val="22"/>
@@ -4450,6 +4467,13 @@
           <w:highlight w:val="yellow"/>
         </w:rPr>
         <w:t>0.021/0.013) = 1.615</w:t>
+      </w:r>
+      <w:commentRangeEnd w:id="2"/>
+      <w:r>
+        <w:rPr>
+          <w:rStyle w:val="CommentReference"/>
+        </w:rPr>
+        <w:commentReference w:id="2"/>
       </w:r>
     </w:p>
     <w:p>
@@ -8107,6 +8131,7 @@
                 <w:szCs w:val="22"/>
               </w:rPr>
             </w:pPr>
+            <w:commentRangeStart w:id="3"/>
             <w:r>
               <w:rPr>
                 <w:b/>
@@ -8131,6 +8156,13 @@
               </w:rPr>
               <w:t>, se: 0.015</w:t>
             </w:r>
+            <w:commentRangeEnd w:id="3"/>
+            <w:r>
+              <w:rPr>
+                <w:rStyle w:val="CommentReference"/>
+              </w:rPr>
+              <w:commentReference w:id="3"/>
+            </w:r>
           </w:p>
         </w:tc>
         <w:tc>
@@ -8147,6 +8179,7 @@
                 <w:szCs w:val="22"/>
               </w:rPr>
             </w:pPr>
+            <w:commentRangeStart w:id="4"/>
             <w:r>
               <w:rPr>
                 <w:b/>
@@ -8210,6 +8243,13 @@
                 <w:szCs w:val="22"/>
               </w:rPr>
               <w:t>0.287, 0.022</w:t>
+            </w:r>
+            <w:commentRangeEnd w:id="4"/>
+            <w:r>
+              <w:rPr>
+                <w:rStyle w:val="CommentReference"/>
+              </w:rPr>
+              <w:commentReference w:id="4"/>
             </w:r>
           </w:p>
         </w:tc>
@@ -8366,6 +8406,7 @@
           <w:szCs w:val="22"/>
         </w:rPr>
       </w:pPr>
+      <w:commentRangeStart w:id="5"/>
       <w:r>
         <w:rPr>
           <w:sz w:val="22"/>
@@ -8373,6 +8414,13 @@
           <w:highlight w:val="yellow"/>
         </w:rPr>
         <w:t>(0.022/0.015) = 1.467</w:t>
+      </w:r>
+      <w:commentRangeEnd w:id="5"/>
+      <w:r>
+        <w:rPr>
+          <w:rStyle w:val="CommentReference"/>
+        </w:rPr>
+        <w:commentReference w:id="5"/>
       </w:r>
     </w:p>
     <w:p>
@@ -8446,6 +8494,7 @@
           <w:szCs w:val="22"/>
         </w:rPr>
       </w:pPr>
+      <w:commentRangeStart w:id="6"/>
       <w:r>
         <w:rPr>
           <w:sz w:val="22"/>
@@ -8460,6 +8509,13 @@
           <w:szCs w:val="22"/>
         </w:rPr>
         <w:t>.</w:t>
+      </w:r>
+      <w:commentRangeEnd w:id="6"/>
+      <w:r>
+        <w:rPr>
+          <w:rStyle w:val="CommentReference"/>
+        </w:rPr>
+        <w:commentReference w:id="6"/>
       </w:r>
     </w:p>
     <w:p>
@@ -8588,7 +8644,7 @@
       </w:r>
     </w:p>
     <w:sectPr>
-      <w:footerReference w:type="default" r:id="rId9"/>
+      <w:footerReference w:type="default" r:id="rId13"/>
       <w:type w:val="continuous"/>
       <w:pgSz w:w="12240" w:h="15840"/>
       <w:pgMar w:top="1440" w:right="1440" w:bottom="1440" w:left="1440" w:header="720" w:footer="720" w:gutter="0"/>
@@ -8597,6 +8653,237 @@
     </w:sectPr>
   </w:body>
 </w:document>
+</file>
+
+<file path=word/comments.xml><?xml version="1.0" encoding="utf-8"?>
+<w:comments xmlns:wpc="http://schemas.microsoft.com/office/word/2010/wordprocessingCanvas" xmlns:cx="http://schemas.microsoft.com/office/drawing/2014/chartex" xmlns:cx1="http://schemas.microsoft.com/office/drawing/2015/9/8/chartex" xmlns:cx2="http://schemas.microsoft.com/office/drawing/2015/10/21/chartex" xmlns:cx3="http://schemas.microsoft.com/office/drawing/2016/5/9/chartex" xmlns:cx4="http://schemas.microsoft.com/office/drawing/2016/5/10/chartex" xmlns:cx5="http://schemas.microsoft.com/office/drawing/2016/5/11/chartex" xmlns:cx6="http://schemas.microsoft.com/office/drawing/2016/5/12/chartex" xmlns:cx7="http://schemas.microsoft.com/office/drawing/2016/5/13/chartex" xmlns:cx8="http://schemas.microsoft.com/office/drawing/2016/5/14/chartex" xmlns:mc="http://schemas.openxmlformats.org/markup-compatibility/2006" xmlns:aink="http://schemas.microsoft.com/office/drawing/2016/ink" xmlns:am3d="http://schemas.microsoft.com/office/drawing/2017/model3d" xmlns:o="urn:schemas-microsoft-com:office:office" xmlns:oel="http://schemas.microsoft.com/office/2019/extlst" xmlns:r="http://schemas.openxmlformats.org/officeDocument/2006/relationships" xmlns:m="http://schemas.openxmlformats.org/officeDocument/2006/math" xmlns:v="urn:schemas-microsoft-com:vml" xmlns:wp14="http://schemas.microsoft.com/office/word/2010/wordprocessingDrawing" xmlns:wp="http://schemas.openxmlformats.org/drawingml/2006/wordprocessingDrawing" xmlns:w10="urn:schemas-microsoft-com:office:word" xmlns:w="http://schemas.openxmlformats.org/wordprocessingml/2006/main" xmlns:w14="http://schemas.microsoft.com/office/word/2010/wordml" xmlns:w15="http://schemas.microsoft.com/office/word/2012/wordml" xmlns:w16cex="http://schemas.microsoft.com/office/word/2018/wordml/cex" xmlns:w16cid="http://schemas.microsoft.com/office/word/2016/wordml/cid" xmlns:w16="http://schemas.microsoft.com/office/word/2018/wordml" xmlns:w16du="http://schemas.microsoft.com/office/word/2023/wordml/word16du" xmlns:w16sdtdh="http://schemas.microsoft.com/office/word/2020/wordml/sdtdatahash" xmlns:w16se="http://schemas.microsoft.com/office/word/2015/wordml/symex" xmlns:wpg="http://schemas.microsoft.com/office/word/2010/wordprocessingGroup" xmlns:wpi="http://schemas.microsoft.com/office/word/2010/wordprocessingInk" xmlns:wne="http://schemas.microsoft.com/office/word/2006/wordml" xmlns:wps="http://schemas.microsoft.com/office/word/2010/wordprocessingShape" mc:Ignorable="w14 w15 w16se w16cid w16 w16cex w16sdtdh wp14">
+  <w:comment w:id="0" w:author="Alyssa Young" w:date="2023-04-26T12:33:00Z" w:initials="YAJ">
+    <w:p>
+      <w:pPr>
+        <w:pStyle w:val="CommentText"/>
+      </w:pPr>
+      <w:r>
+        <w:rPr>
+          <w:rStyle w:val="CommentReference"/>
+        </w:rPr>
+        <w:annotationRef/>
+      </w:r>
+      <w:r>
+        <w:t>Initial score = 33/35</w:t>
+      </w:r>
+    </w:p>
+  </w:comment>
+  <w:comment w:id="1" w:author="Alyssa Young" w:date="2023-04-26T12:14:00Z" w:initials="YAJ">
+    <w:p>
+      <w:pPr>
+        <w:pStyle w:val="CommentText"/>
+      </w:pPr>
+      <w:r>
+        <w:rPr>
+          <w:rStyle w:val="CommentReference"/>
+        </w:rPr>
+        <w:annotationRef/>
+      </w:r>
+      <w:r>
+        <w:t>Check your values here. Your proportions are ok, but your SEs are off.</w:t>
+      </w:r>
+    </w:p>
+    <w:p>
+      <w:pPr>
+        <w:pStyle w:val="CommentText"/>
+      </w:pPr>
+    </w:p>
+    <w:p>
+      <w:pPr>
+        <w:pStyle w:val="CommentText"/>
+      </w:pPr>
+      <w:r>
+        <w:t>The code for getting proportions and SEs for all observations will look something like this (depending on your sampling approach):</w:t>
+      </w:r>
+    </w:p>
+    <w:p>
+      <w:pPr>
+        <w:pStyle w:val="CommentText"/>
+      </w:pPr>
+    </w:p>
+    <w:p>
+      <w:pPr>
+        <w:pStyle w:val="CommentText"/>
+      </w:pPr>
+      <w:r>
+        <w:t>.total &lt;- svymean(~HH_has_ITN, DHS_SRS_wtd)</w:t>
+      </w:r>
+    </w:p>
+  </w:comment>
+  <w:comment w:id="2" w:author="Alyssa Young" w:date="2023-04-26T12:27:00Z" w:initials="YAJ">
+    <w:p>
+      <w:pPr>
+        <w:pStyle w:val="CommentText"/>
+      </w:pPr>
+      <w:r>
+        <w:rPr>
+          <w:rStyle w:val="CommentReference"/>
+        </w:rPr>
+        <w:annotationRef/>
+      </w:r>
+      <w:r>
+        <w:t xml:space="preserve">This value is off since the SEs for your totals are off. </w:t>
+      </w:r>
+    </w:p>
+    <w:p>
+      <w:pPr>
+        <w:pStyle w:val="CommentText"/>
+      </w:pPr>
+    </w:p>
+    <w:p>
+      <w:pPr>
+        <w:pStyle w:val="CommentText"/>
+      </w:pPr>
+      <w:r>
+        <w:t xml:space="preserve">Deduction =1 point, however feel free to recalculate it and I'll give you credit. </w:t>
+      </w:r>
+    </w:p>
+  </w:comment>
+  <w:comment w:id="3" w:author="Alyssa Young" w:date="2023-04-26T12:29:00Z" w:initials="YAJ">
+    <w:p>
+      <w:pPr>
+        <w:pStyle w:val="CommentText"/>
+      </w:pPr>
+      <w:r>
+        <w:rPr>
+          <w:rStyle w:val="CommentReference"/>
+        </w:rPr>
+        <w:annotationRef/>
+      </w:r>
+      <w:r>
+        <w:t>Your proportion and SE are off here</w:t>
+      </w:r>
+    </w:p>
+  </w:comment>
+  <w:comment w:id="4" w:author="Alyssa Young" w:date="2023-04-26T12:30:00Z" w:initials="YAJ">
+    <w:p>
+      <w:pPr>
+        <w:pStyle w:val="CommentText"/>
+      </w:pPr>
+      <w:r>
+        <w:rPr>
+          <w:rStyle w:val="CommentReference"/>
+        </w:rPr>
+        <w:annotationRef/>
+      </w:r>
+      <w:r>
+        <w:t>SEs are incorrect here. Your code to get these for this should look something like this:</w:t>
+      </w:r>
+    </w:p>
+    <w:p>
+      <w:pPr>
+        <w:pStyle w:val="CommentText"/>
+      </w:pPr>
+    </w:p>
+    <w:p>
+      <w:pPr>
+        <w:pStyle w:val="CommentText"/>
+      </w:pPr>
+      <w:r>
+        <w:t xml:space="preserve">mean(Zambia_chld_df$Slept_ITN) </w:t>
+      </w:r>
+    </w:p>
+    <w:p>
+      <w:pPr>
+        <w:pStyle w:val="CommentText"/>
+      </w:pPr>
+    </w:p>
+    <w:p>
+      <w:pPr>
+        <w:pStyle w:val="CommentText"/>
+      </w:pPr>
+      <w:r>
+        <w:t>sqrt(var(Zambia_chld_df$Slept_ITN,na.rm=TRUE)/length(na.omit(Zambia_chld_df$Slept_ITN)))</w:t>
+      </w:r>
+    </w:p>
+  </w:comment>
+  <w:comment w:id="5" w:author="Alyssa Young" w:date="2023-04-26T12:31:00Z" w:initials="YAJ">
+    <w:p>
+      <w:pPr>
+        <w:pStyle w:val="CommentText"/>
+      </w:pPr>
+      <w:r>
+        <w:rPr>
+          <w:rStyle w:val="CommentReference"/>
+        </w:rPr>
+        <w:annotationRef/>
+      </w:r>
+      <w:r>
+        <w:t xml:space="preserve">Again, this is off because your total SEs are off, Please recalculate if you'd like to receive credit. </w:t>
+      </w:r>
+    </w:p>
+    <w:p>
+      <w:pPr>
+        <w:pStyle w:val="CommentText"/>
+      </w:pPr>
+    </w:p>
+    <w:p>
+      <w:pPr>
+        <w:pStyle w:val="CommentText"/>
+      </w:pPr>
+      <w:r>
+        <w:t xml:space="preserve">Deduction= 1 point. </w:t>
+      </w:r>
+    </w:p>
+  </w:comment>
+  <w:comment w:id="6" w:author="Alyssa Young" w:date="2023-04-26T12:32:00Z" w:initials="YAJ">
+    <w:p>
+      <w:pPr>
+        <w:pStyle w:val="CommentText"/>
+      </w:pPr>
+      <w:r>
+        <w:rPr>
+          <w:rStyle w:val="CommentReference"/>
+        </w:rPr>
+        <w:annotationRef/>
+      </w:r>
+      <w:r>
+        <w:t>Careful with your terminology here. "Likely" infers some statistical association or correlation. You could say instead something like the proportion of children that slept under an ITN the previous night decreases with age</w:t>
+      </w:r>
+    </w:p>
+  </w:comment>
+</w:comments>
+</file>
+
+<file path=word/commentsExtended.xml><?xml version="1.0" encoding="utf-8"?>
+<w15:commentsEx xmlns:wpc="http://schemas.microsoft.com/office/word/2010/wordprocessingCanvas" xmlns:cx="http://schemas.microsoft.com/office/drawing/2014/chartex" xmlns:cx1="http://schemas.microsoft.com/office/drawing/2015/9/8/chartex" xmlns:cx2="http://schemas.microsoft.com/office/drawing/2015/10/21/chartex" xmlns:cx3="http://schemas.microsoft.com/office/drawing/2016/5/9/chartex" xmlns:cx4="http://schemas.microsoft.com/office/drawing/2016/5/10/chartex" xmlns:cx5="http://schemas.microsoft.com/office/drawing/2016/5/11/chartex" xmlns:cx6="http://schemas.microsoft.com/office/drawing/2016/5/12/chartex" xmlns:cx7="http://schemas.microsoft.com/office/drawing/2016/5/13/chartex" xmlns:cx8="http://schemas.microsoft.com/office/drawing/2016/5/14/chartex" xmlns:mc="http://schemas.openxmlformats.org/markup-compatibility/2006" xmlns:aink="http://schemas.microsoft.com/office/drawing/2016/ink" xmlns:am3d="http://schemas.microsoft.com/office/drawing/2017/model3d" xmlns:o="urn:schemas-microsoft-com:office:office" xmlns:oel="http://schemas.microsoft.com/office/2019/extlst" xmlns:r="http://schemas.openxmlformats.org/officeDocument/2006/relationships" xmlns:m="http://schemas.openxmlformats.org/officeDocument/2006/math" xmlns:v="urn:schemas-microsoft-com:vml" xmlns:wp14="http://schemas.microsoft.com/office/word/2010/wordprocessingDrawing" xmlns:wp="http://schemas.openxmlformats.org/drawingml/2006/wordprocessingDrawing" xmlns:w10="urn:schemas-microsoft-com:office:word" xmlns:w="http://schemas.openxmlformats.org/wordprocessingml/2006/main" xmlns:w14="http://schemas.microsoft.com/office/word/2010/wordml" xmlns:w15="http://schemas.microsoft.com/office/word/2012/wordml" xmlns:w16cex="http://schemas.microsoft.com/office/word/2018/wordml/cex" xmlns:w16cid="http://schemas.microsoft.com/office/word/2016/wordml/cid" xmlns:w16="http://schemas.microsoft.com/office/word/2018/wordml" xmlns:w16du="http://schemas.microsoft.com/office/word/2023/wordml/word16du" xmlns:w16sdtdh="http://schemas.microsoft.com/office/word/2020/wordml/sdtdatahash" xmlns:w16se="http://schemas.microsoft.com/office/word/2015/wordml/symex" xmlns:wpg="http://schemas.microsoft.com/office/word/2010/wordprocessingGroup" xmlns:wpi="http://schemas.microsoft.com/office/word/2010/wordprocessingInk" xmlns:wne="http://schemas.microsoft.com/office/word/2006/wordml" xmlns:wps="http://schemas.microsoft.com/office/word/2010/wordprocessingShape" mc:Ignorable="w14 w15 w16se w16cid w16 w16cex w16sdtdh wp14">
+  <w15:commentEx w15:paraId="6A723E41" w15:done="0"/>
+  <w15:commentEx w15:paraId="0AC8CCD6" w15:done="0"/>
+  <w15:commentEx w15:paraId="7089FCBA" w15:done="0"/>
+  <w15:commentEx w15:paraId="64067A38" w15:done="0"/>
+  <w15:commentEx w15:paraId="3C68471D" w15:done="0"/>
+  <w15:commentEx w15:paraId="3A56D244" w15:done="0"/>
+  <w15:commentEx w15:paraId="4DDBE973" w15:done="0"/>
+</w15:commentsEx>
+</file>
+
+<file path=word/commentsExtensible.xml><?xml version="1.0" encoding="utf-8"?>
+<w16cex:commentsExtensible xmlns:wpc="http://schemas.microsoft.com/office/word/2010/wordprocessingCanvas" xmlns:cx="http://schemas.microsoft.com/office/drawing/2014/chartex" xmlns:cx1="http://schemas.microsoft.com/office/drawing/2015/9/8/chartex" xmlns:cx2="http://schemas.microsoft.com/office/drawing/2015/10/21/chartex" xmlns:cx3="http://schemas.microsoft.com/office/drawing/2016/5/9/chartex" xmlns:cx4="http://schemas.microsoft.com/office/drawing/2016/5/10/chartex" xmlns:cx5="http://schemas.microsoft.com/office/drawing/2016/5/11/chartex" xmlns:cx6="http://schemas.microsoft.com/office/drawing/2016/5/12/chartex" xmlns:cx7="http://schemas.microsoft.com/office/drawing/2016/5/13/chartex" xmlns:cx8="http://schemas.microsoft.com/office/drawing/2016/5/14/chartex" xmlns:mc="http://schemas.openxmlformats.org/markup-compatibility/2006" xmlns:aink="http://schemas.microsoft.com/office/drawing/2016/ink" xmlns:am3d="http://schemas.microsoft.com/office/drawing/2017/model3d" xmlns:o="urn:schemas-microsoft-com:office:office" xmlns:oel="http://schemas.microsoft.com/office/2019/extlst" xmlns:r="http://schemas.openxmlformats.org/officeDocument/2006/relationships" xmlns:m="http://schemas.openxmlformats.org/officeDocument/2006/math" xmlns:v="urn:schemas-microsoft-com:vml" xmlns:wp14="http://schemas.microsoft.com/office/word/2010/wordprocessingDrawing" xmlns:wp="http://schemas.openxmlformats.org/drawingml/2006/wordprocessingDrawing" xmlns:w10="urn:schemas-microsoft-com:office:word" xmlns:w="http://schemas.openxmlformats.org/wordprocessingml/2006/main" xmlns:w14="http://schemas.microsoft.com/office/word/2010/wordml" xmlns:w15="http://schemas.microsoft.com/office/word/2012/wordml" xmlns:w16cex="http://schemas.microsoft.com/office/word/2018/wordml/cex" xmlns:w16cid="http://schemas.microsoft.com/office/word/2016/wordml/cid" xmlns:w16="http://schemas.microsoft.com/office/word/2018/wordml" xmlns:w16du="http://schemas.microsoft.com/office/word/2023/wordml/word16du" xmlns:w16sdtdh="http://schemas.microsoft.com/office/word/2020/wordml/sdtdatahash" xmlns:w16se="http://schemas.microsoft.com/office/word/2015/wordml/symex" xmlns:wpg="http://schemas.microsoft.com/office/word/2010/wordprocessingGroup" xmlns:wpi="http://schemas.microsoft.com/office/word/2010/wordprocessingInk" xmlns:wne="http://schemas.microsoft.com/office/word/2006/wordml" xmlns:wps="http://schemas.microsoft.com/office/word/2010/wordprocessingShape" mc:Ignorable="w14 w15 w16se w16cid w16 w16cex w16sdtdh wp14">
+  <w16cex:commentExtensible w16cex:durableId="27F3989B" w16cex:dateUtc="2023-04-26T17:33:00Z"/>
+  <w16cex:commentExtensible w16cex:durableId="27F39434" w16cex:dateUtc="2023-04-26T17:14:00Z"/>
+  <w16cex:commentExtensible w16cex:durableId="27F39730" w16cex:dateUtc="2023-04-26T17:27:00Z"/>
+  <w16cex:commentExtensible w16cex:durableId="27F3979B" w16cex:dateUtc="2023-04-26T17:29:00Z"/>
+  <w16cex:commentExtensible w16cex:durableId="27F397FD" w16cex:dateUtc="2023-04-26T17:30:00Z"/>
+  <w16cex:commentExtensible w16cex:durableId="27F39836" w16cex:dateUtc="2023-04-26T17:31:00Z"/>
+  <w16cex:commentExtensible w16cex:durableId="27F3986F" w16cex:dateUtc="2023-04-26T17:32:00Z"/>
+</w16cex:commentsExtensible>
+</file>
+
+<file path=word/commentsIds.xml><?xml version="1.0" encoding="utf-8"?>
+<w16cid:commentsIds xmlns:wpc="http://schemas.microsoft.com/office/word/2010/wordprocessingCanvas" xmlns:cx="http://schemas.microsoft.com/office/drawing/2014/chartex" xmlns:cx1="http://schemas.microsoft.com/office/drawing/2015/9/8/chartex" xmlns:cx2="http://schemas.microsoft.com/office/drawing/2015/10/21/chartex" xmlns:cx3="http://schemas.microsoft.com/office/drawing/2016/5/9/chartex" xmlns:cx4="http://schemas.microsoft.com/office/drawing/2016/5/10/chartex" xmlns:cx5="http://schemas.microsoft.com/office/drawing/2016/5/11/chartex" xmlns:cx6="http://schemas.microsoft.com/office/drawing/2016/5/12/chartex" xmlns:cx7="http://schemas.microsoft.com/office/drawing/2016/5/13/chartex" xmlns:cx8="http://schemas.microsoft.com/office/drawing/2016/5/14/chartex" xmlns:mc="http://schemas.openxmlformats.org/markup-compatibility/2006" xmlns:aink="http://schemas.microsoft.com/office/drawing/2016/ink" xmlns:am3d="http://schemas.microsoft.com/office/drawing/2017/model3d" xmlns:o="urn:schemas-microsoft-com:office:office" xmlns:oel="http://schemas.microsoft.com/office/2019/extlst" xmlns:r="http://schemas.openxmlformats.org/officeDocument/2006/relationships" xmlns:m="http://schemas.openxmlformats.org/officeDocument/2006/math" xmlns:v="urn:schemas-microsoft-com:vml" xmlns:wp14="http://schemas.microsoft.com/office/word/2010/wordprocessingDrawing" xmlns:wp="http://schemas.openxmlformats.org/drawingml/2006/wordprocessingDrawing" xmlns:w10="urn:schemas-microsoft-com:office:word" xmlns:w="http://schemas.openxmlformats.org/wordprocessingml/2006/main" xmlns:w14="http://schemas.microsoft.com/office/word/2010/wordml" xmlns:w15="http://schemas.microsoft.com/office/word/2012/wordml" xmlns:w16cex="http://schemas.microsoft.com/office/word/2018/wordml/cex" xmlns:w16cid="http://schemas.microsoft.com/office/word/2016/wordml/cid" xmlns:w16="http://schemas.microsoft.com/office/word/2018/wordml" xmlns:w16du="http://schemas.microsoft.com/office/word/2023/wordml/word16du" xmlns:w16sdtdh="http://schemas.microsoft.com/office/word/2020/wordml/sdtdatahash" xmlns:w16se="http://schemas.microsoft.com/office/word/2015/wordml/symex" xmlns:wpg="http://schemas.microsoft.com/office/word/2010/wordprocessingGroup" xmlns:wpi="http://schemas.microsoft.com/office/word/2010/wordprocessingInk" xmlns:wne="http://schemas.microsoft.com/office/word/2006/wordml" xmlns:wps="http://schemas.microsoft.com/office/word/2010/wordprocessingShape" mc:Ignorable="w14 w15 w16se w16cid w16 w16cex w16sdtdh wp14">
+  <w16cid:commentId w16cid:paraId="6A723E41" w16cid:durableId="27F3989B"/>
+  <w16cid:commentId w16cid:paraId="0AC8CCD6" w16cid:durableId="27F39434"/>
+  <w16cid:commentId w16cid:paraId="7089FCBA" w16cid:durableId="27F39730"/>
+  <w16cid:commentId w16cid:paraId="64067A38" w16cid:durableId="27F3979B"/>
+  <w16cid:commentId w16cid:paraId="3C68471D" w16cid:durableId="27F397FD"/>
+  <w16cid:commentId w16cid:paraId="3A56D244" w16cid:durableId="27F39836"/>
+  <w16cid:commentId w16cid:paraId="4DDBE973" w16cid:durableId="27F3986F"/>
+</w16cid:commentsIds>
 </file>
 
 <file path=word/endnotes.xml><?xml version="1.0" encoding="utf-8"?>
@@ -9448,6 +9735,14 @@
     <w:abstractNumId w:val="5"/>
   </w:num>
 </w:numbering>
+</file>
+
+<file path=word/people.xml><?xml version="1.0" encoding="utf-8"?>
+<w15:people xmlns:wpc="http://schemas.microsoft.com/office/word/2010/wordprocessingCanvas" xmlns:cx="http://schemas.microsoft.com/office/drawing/2014/chartex" xmlns:cx1="http://schemas.microsoft.com/office/drawing/2015/9/8/chartex" xmlns:cx2="http://schemas.microsoft.com/office/drawing/2015/10/21/chartex" xmlns:cx3="http://schemas.microsoft.com/office/drawing/2016/5/9/chartex" xmlns:cx4="http://schemas.microsoft.com/office/drawing/2016/5/10/chartex" xmlns:cx5="http://schemas.microsoft.com/office/drawing/2016/5/11/chartex" xmlns:cx6="http://schemas.microsoft.com/office/drawing/2016/5/12/chartex" xmlns:cx7="http://schemas.microsoft.com/office/drawing/2016/5/13/chartex" xmlns:cx8="http://schemas.microsoft.com/office/drawing/2016/5/14/chartex" xmlns:mc="http://schemas.openxmlformats.org/markup-compatibility/2006" xmlns:aink="http://schemas.microsoft.com/office/drawing/2016/ink" xmlns:am3d="http://schemas.microsoft.com/office/drawing/2017/model3d" xmlns:o="urn:schemas-microsoft-com:office:office" xmlns:oel="http://schemas.microsoft.com/office/2019/extlst" xmlns:r="http://schemas.openxmlformats.org/officeDocument/2006/relationships" xmlns:m="http://schemas.openxmlformats.org/officeDocument/2006/math" xmlns:v="urn:schemas-microsoft-com:vml" xmlns:wp14="http://schemas.microsoft.com/office/word/2010/wordprocessingDrawing" xmlns:wp="http://schemas.openxmlformats.org/drawingml/2006/wordprocessingDrawing" xmlns:w10="urn:schemas-microsoft-com:office:word" xmlns:w="http://schemas.openxmlformats.org/wordprocessingml/2006/main" xmlns:w14="http://schemas.microsoft.com/office/word/2010/wordml" xmlns:w15="http://schemas.microsoft.com/office/word/2012/wordml" xmlns:w16cex="http://schemas.microsoft.com/office/word/2018/wordml/cex" xmlns:w16cid="http://schemas.microsoft.com/office/word/2016/wordml/cid" xmlns:w16="http://schemas.microsoft.com/office/word/2018/wordml" xmlns:w16du="http://schemas.microsoft.com/office/word/2023/wordml/word16du" xmlns:w16sdtdh="http://schemas.microsoft.com/office/word/2020/wordml/sdtdatahash" xmlns:w16se="http://schemas.microsoft.com/office/word/2015/wordml/symex" xmlns:wpg="http://schemas.microsoft.com/office/word/2010/wordprocessingGroup" xmlns:wpi="http://schemas.microsoft.com/office/word/2010/wordprocessingInk" xmlns:wne="http://schemas.microsoft.com/office/word/2006/wordml" xmlns:wps="http://schemas.microsoft.com/office/word/2010/wordprocessingShape" mc:Ignorable="w14 w15 w16se w16cid w16 w16cex w16sdtdh wp14">
+  <w15:person w15:author="Alyssa Young">
+    <w15:presenceInfo w15:providerId="Windows Live" w15:userId="8ae3e3133e806acd"/>
+  </w15:person>
+</w15:people>
 </file>
 
 <file path=word/styles.xml><?xml version="1.0" encoding="utf-8"?>

</xml_diff>